<commit_message>
Nicole's First Real Edits
Thank you for helping me learn :)
</commit_message>
<xml_diff>
--- a/Syllabus/Syllabus.docx
+++ b/Syllabus/Syllabus.docx
@@ -724,7 +724,23 @@
           <w:sz w:val="24"/>
           <w:szCs w:val="24"/>
         </w:rPr>
-        <w:t xml:space="preserve">Thank you for helping me to lean </w:t>
+        <w:t>Thank you for helping me to lea</w:t>
+      </w:r>
+      <w:r>
+        <w:rPr>
+          <w:rFonts w:ascii="Calibri" w:hAnsi="Calibri"/>
+          <w:sz w:val="24"/>
+          <w:szCs w:val="24"/>
+        </w:rPr>
+        <w:t>r</w:t>
+      </w:r>
+      <w:r>
+        <w:rPr>
+          <w:rFonts w:ascii="Calibri" w:hAnsi="Calibri"/>
+          <w:sz w:val="24"/>
+          <w:szCs w:val="24"/>
+        </w:rPr>
+        <w:t xml:space="preserve">n </w:t>
       </w:r>
       <w:proofErr w:type="spellStart"/>
       <w:r>

</xml_diff>

<commit_message>
Added An Intro to R
</commit_message>
<xml_diff>
--- a/Syllabus/Syllabus.docx
+++ b/Syllabus/Syllabus.docx
@@ -1,6 +1,6 @@
 
 <file path=word/document.xml><?xml version="1.0" encoding="utf-8"?>
-<w:document xmlns:ve="http://schemas.openxmlformats.org/markup-compatibility/2006" xmlns:o="urn:schemas-microsoft-com:office:office" xmlns:r="http://schemas.openxmlformats.org/officeDocument/2006/relationships" xmlns:m="http://schemas.openxmlformats.org/officeDocument/2006/math" xmlns:v="urn:schemas-microsoft-com:vml" xmlns:wp="http://schemas.openxmlformats.org/drawingml/2006/wordprocessingDrawing" xmlns:w10="urn:schemas-microsoft-com:office:word" xmlns:w="http://schemas.openxmlformats.org/wordprocessingml/2006/main" xmlns:wne="http://schemas.microsoft.com/office/word/2006/wordml">
+<w:document xmlns:wpc="http://schemas.microsoft.com/office/word/2010/wordprocessingCanvas" xmlns:mo="http://schemas.microsoft.com/office/mac/office/2008/main" xmlns:mc="http://schemas.openxmlformats.org/markup-compatibility/2006" xmlns:mv="urn:schemas-microsoft-com:mac:vml" xmlns:o="urn:schemas-microsoft-com:office:office" xmlns:r="http://schemas.openxmlformats.org/officeDocument/2006/relationships" xmlns:m="http://schemas.openxmlformats.org/officeDocument/2006/math" xmlns:v="urn:schemas-microsoft-com:vml" xmlns:wp14="http://schemas.microsoft.com/office/word/2010/wordprocessingDrawing" xmlns:wp="http://schemas.openxmlformats.org/drawingml/2006/wordprocessingDrawing" xmlns:w10="urn:schemas-microsoft-com:office:word" xmlns:w="http://schemas.openxmlformats.org/wordprocessingml/2006/main" xmlns:w14="http://schemas.microsoft.com/office/word/2010/wordml" xmlns:wpg="http://schemas.microsoft.com/office/word/2010/wordprocessingGroup" xmlns:wpi="http://schemas.microsoft.com/office/word/2010/wordprocessingInk" xmlns:wne="http://schemas.microsoft.com/office/word/2006/wordml" xmlns:wps="http://schemas.microsoft.com/office/word/2010/wordprocessingShape" mc:Ignorable="w14 wp14">
   <w:body>
     <w:p>
       <w:pPr>
@@ -36,151 +36,151 @@
         </w:rPr>
         <w:t>!!!!</w:t>
       </w:r>
+    </w:p>
+    <w:p>
+      <w:pPr>
+        <w:pStyle w:val="Heading4"/>
+        <w:rPr>
+          <w:rFonts w:ascii="Calibri" w:hAnsi="Calibri"/>
+          <w:sz w:val="24"/>
+          <w:szCs w:val="24"/>
+        </w:rPr>
+      </w:pPr>
+      <w:r>
+        <w:rPr>
+          <w:rFonts w:ascii="Calibri" w:hAnsi="Calibri"/>
+          <w:sz w:val="24"/>
+          <w:szCs w:val="24"/>
+        </w:rPr>
+        <w:t>Fall</w:t>
+      </w:r>
+      <w:r>
+        <w:rPr>
+          <w:rFonts w:ascii="Calibri" w:hAnsi="Calibri"/>
+          <w:sz w:val="24"/>
+          <w:szCs w:val="24"/>
+        </w:rPr>
+        <w:t xml:space="preserve"> 20</w:t>
+      </w:r>
+      <w:r>
+        <w:rPr>
+          <w:rFonts w:ascii="Calibri" w:hAnsi="Calibri"/>
+          <w:sz w:val="24"/>
+          <w:szCs w:val="24"/>
+        </w:rPr>
+        <w:t>14</w:t>
+      </w:r>
+    </w:p>
+    <w:p>
+      <w:pPr>
+        <w:rPr>
+          <w:rFonts w:ascii="Calibri" w:hAnsi="Calibri"/>
+          <w:sz w:val="24"/>
+          <w:szCs w:val="24"/>
+        </w:rPr>
+      </w:pPr>
+    </w:p>
+    <w:p>
+      <w:pPr>
+        <w:rPr>
+          <w:rFonts w:ascii="Calibri" w:hAnsi="Calibri"/>
+          <w:sz w:val="24"/>
+          <w:szCs w:val="24"/>
+        </w:rPr>
+      </w:pPr>
+    </w:p>
+    <w:p>
+      <w:pPr>
+        <w:pStyle w:val="Heading2"/>
+        <w:rPr>
+          <w:rFonts w:ascii="Calibri" w:hAnsi="Calibri"/>
+          <w:sz w:val="24"/>
+          <w:szCs w:val="24"/>
+          <w:u w:val="single"/>
+        </w:rPr>
+      </w:pPr>
+      <w:r>
+        <w:rPr>
+          <w:rFonts w:ascii="Calibri" w:hAnsi="Calibri"/>
+          <w:sz w:val="24"/>
+          <w:szCs w:val="24"/>
+          <w:u w:val="single"/>
+        </w:rPr>
+        <w:t>COURSE AND INSTRUCTOR INFORMATION</w:t>
+      </w:r>
+    </w:p>
+    <w:p>
+      <w:pPr>
+        <w:rPr>
+          <w:rFonts w:ascii="Calibri" w:hAnsi="Calibri"/>
+          <w:sz w:val="24"/>
+          <w:szCs w:val="24"/>
+        </w:rPr>
+      </w:pPr>
+    </w:p>
+    <w:p>
+      <w:pPr>
+        <w:rPr>
+          <w:rFonts w:ascii="Calibri" w:hAnsi="Calibri"/>
+          <w:sz w:val="24"/>
+          <w:szCs w:val="24"/>
+        </w:rPr>
+      </w:pPr>
+      <w:r>
+        <w:rPr>
+          <w:rFonts w:ascii="Calibri" w:hAnsi="Calibri"/>
+          <w:b/>
+          <w:sz w:val="24"/>
+          <w:szCs w:val="24"/>
+        </w:rPr>
+        <w:t>Meeting Times</w:t>
+      </w:r>
+      <w:r>
+        <w:rPr>
+          <w:rFonts w:ascii="Calibri" w:hAnsi="Calibri"/>
+          <w:sz w:val="24"/>
+          <w:szCs w:val="24"/>
+        </w:rPr>
+        <w:t>:</w:t>
+      </w:r>
+      <w:r>
+        <w:rPr>
+          <w:rFonts w:ascii="Calibri" w:hAnsi="Calibri"/>
+          <w:sz w:val="24"/>
+          <w:szCs w:val="24"/>
+        </w:rPr>
+        <w:tab/>
+      </w:r>
+      <w:r>
+        <w:rPr>
+          <w:rFonts w:ascii="Calibri" w:hAnsi="Calibri"/>
+          <w:b/>
+          <w:sz w:val="24"/>
+          <w:szCs w:val="24"/>
+        </w:rPr>
+        <w:t>Guided Session</w:t>
+      </w:r>
+      <w:r>
+        <w:rPr>
+          <w:rFonts w:ascii="Calibri" w:hAnsi="Calibri"/>
+          <w:sz w:val="24"/>
+          <w:szCs w:val="24"/>
+        </w:rPr>
+        <w:t xml:space="preserve">:  </w:t>
+      </w:r>
+      <w:r>
+        <w:rPr>
+          <w:rFonts w:ascii="Calibri" w:hAnsi="Calibri"/>
+          <w:sz w:val="24"/>
+          <w:szCs w:val="24"/>
+        </w:rPr>
+        <w:t>[Insert Time Here}</w:t>
+      </w:r>
       <w:bookmarkStart w:id="0" w:name="_GoBack"/>
       <w:bookmarkEnd w:id="0"/>
     </w:p>
     <w:p>
       <w:pPr>
-        <w:pStyle w:val="Heading4"/>
-        <w:rPr>
-          <w:rFonts w:ascii="Calibri" w:hAnsi="Calibri"/>
-          <w:sz w:val="24"/>
-          <w:szCs w:val="24"/>
-        </w:rPr>
-      </w:pPr>
-      <w:r>
-        <w:rPr>
-          <w:rFonts w:ascii="Calibri" w:hAnsi="Calibri"/>
-          <w:sz w:val="24"/>
-          <w:szCs w:val="24"/>
-        </w:rPr>
-        <w:t>Fall</w:t>
-      </w:r>
-      <w:r>
-        <w:rPr>
-          <w:rFonts w:ascii="Calibri" w:hAnsi="Calibri"/>
-          <w:sz w:val="24"/>
-          <w:szCs w:val="24"/>
-        </w:rPr>
-        <w:t xml:space="preserve"> 20</w:t>
-      </w:r>
-      <w:r>
-        <w:rPr>
-          <w:rFonts w:ascii="Calibri" w:hAnsi="Calibri"/>
-          <w:sz w:val="24"/>
-          <w:szCs w:val="24"/>
-        </w:rPr>
-        <w:t>14</w:t>
-      </w:r>
-    </w:p>
-    <w:p>
-      <w:pPr>
-        <w:rPr>
-          <w:rFonts w:ascii="Calibri" w:hAnsi="Calibri"/>
-          <w:sz w:val="24"/>
-          <w:szCs w:val="24"/>
-        </w:rPr>
-      </w:pPr>
-    </w:p>
-    <w:p>
-      <w:pPr>
-        <w:rPr>
-          <w:rFonts w:ascii="Calibri" w:hAnsi="Calibri"/>
-          <w:sz w:val="24"/>
-          <w:szCs w:val="24"/>
-        </w:rPr>
-      </w:pPr>
-    </w:p>
-    <w:p>
-      <w:pPr>
-        <w:pStyle w:val="Heading2"/>
-        <w:rPr>
-          <w:rFonts w:ascii="Calibri" w:hAnsi="Calibri"/>
-          <w:sz w:val="24"/>
-          <w:szCs w:val="24"/>
-          <w:u w:val="single"/>
-        </w:rPr>
-      </w:pPr>
-      <w:r>
-        <w:rPr>
-          <w:rFonts w:ascii="Calibri" w:hAnsi="Calibri"/>
-          <w:sz w:val="24"/>
-          <w:szCs w:val="24"/>
-          <w:u w:val="single"/>
-        </w:rPr>
-        <w:t>COURSE AND INSTRUCTOR INFORMATION</w:t>
-      </w:r>
-    </w:p>
-    <w:p>
-      <w:pPr>
-        <w:rPr>
-          <w:rFonts w:ascii="Calibri" w:hAnsi="Calibri"/>
-          <w:sz w:val="24"/>
-          <w:szCs w:val="24"/>
-        </w:rPr>
-      </w:pPr>
-    </w:p>
-    <w:p>
-      <w:pPr>
-        <w:rPr>
-          <w:rFonts w:ascii="Calibri" w:hAnsi="Calibri"/>
-          <w:sz w:val="24"/>
-          <w:szCs w:val="24"/>
-        </w:rPr>
-      </w:pPr>
-      <w:r>
-        <w:rPr>
-          <w:rFonts w:ascii="Calibri" w:hAnsi="Calibri"/>
-          <w:b/>
-          <w:sz w:val="24"/>
-          <w:szCs w:val="24"/>
-        </w:rPr>
-        <w:t>Meeting Times</w:t>
-      </w:r>
-      <w:r>
-        <w:rPr>
-          <w:rFonts w:ascii="Calibri" w:hAnsi="Calibri"/>
-          <w:sz w:val="24"/>
-          <w:szCs w:val="24"/>
-        </w:rPr>
-        <w:t>:</w:t>
-      </w:r>
-      <w:r>
-        <w:rPr>
-          <w:rFonts w:ascii="Calibri" w:hAnsi="Calibri"/>
-          <w:sz w:val="24"/>
-          <w:szCs w:val="24"/>
-        </w:rPr>
-        <w:tab/>
-      </w:r>
-      <w:r>
-        <w:rPr>
-          <w:rFonts w:ascii="Calibri" w:hAnsi="Calibri"/>
-          <w:b/>
-          <w:sz w:val="24"/>
-          <w:szCs w:val="24"/>
-        </w:rPr>
-        <w:t>Guided Session</w:t>
-      </w:r>
-      <w:r>
-        <w:rPr>
-          <w:rFonts w:ascii="Calibri" w:hAnsi="Calibri"/>
-          <w:sz w:val="24"/>
-          <w:szCs w:val="24"/>
-        </w:rPr>
-        <w:t xml:space="preserve">:  </w:t>
-      </w:r>
-      <w:r>
-        <w:rPr>
-          <w:rFonts w:ascii="Calibri" w:hAnsi="Calibri"/>
-          <w:sz w:val="24"/>
-          <w:szCs w:val="24"/>
-        </w:rPr>
-        <w:t>[Insert Time Here}</w:t>
-      </w:r>
-    </w:p>
-    <w:p>
-      <w:pPr>
         <w:ind w:left="1440" w:firstLine="720"/>
         <w:rPr>
           <w:rFonts w:ascii="Calibri" w:hAnsi="Calibri"/>
@@ -273,8 +273,18 @@
           <w:szCs w:val="24"/>
         </w:rPr>
         <w:tab/>
-        <w:t>Nicole Radziwill, Ph.D., MBA</w:t>
-      </w:r>
+        <w:t xml:space="preserve">Nicole Radziwill, Ph.D., </w:t>
+      </w:r>
+      <w:proofErr w:type="gramStart"/>
+      <w:r>
+        <w:rPr>
+          <w:rFonts w:ascii="Calibri" w:hAnsi="Calibri"/>
+          <w:sz w:val="24"/>
+          <w:szCs w:val="24"/>
+        </w:rPr>
+        <w:t>MBA</w:t>
+      </w:r>
+      <w:proofErr w:type="gramEnd"/>
     </w:p>
     <w:p>
       <w:pPr>
@@ -690,7 +700,16 @@
           <w:sz w:val="24"/>
           <w:szCs w:val="24"/>
         </w:rPr>
-        <w:t xml:space="preserve"> 252</w:t>
+        <w:t xml:space="preserve"> </w:t>
+      </w:r>
+      <w:proofErr w:type="gramStart"/>
+      <w:r>
+        <w:rPr>
+          <w:rFonts w:ascii="Calibri" w:hAnsi="Calibri"/>
+          <w:sz w:val="24"/>
+          <w:szCs w:val="24"/>
+        </w:rPr>
+        <w:t>252</w:t>
       </w:r>
       <w:r>
         <w:rPr>
@@ -708,6 +727,7 @@
         </w:rPr>
         <w:t>!!!</w:t>
       </w:r>
+      <w:proofErr w:type="gramEnd"/>
     </w:p>
     <w:p>
       <w:pPr>
@@ -959,7 +979,25 @@
           <w:sz w:val="24"/>
           <w:szCs w:val="24"/>
         </w:rPr>
-        <w:t xml:space="preserve">In many classes, you may ask "what can I </w:t>
+        <w:t xml:space="preserve">In many classes, you may </w:t>
+      </w:r>
+      <w:proofErr w:type="gramStart"/>
+      <w:r>
+        <w:rPr>
+          <w:rFonts w:ascii="Calibri" w:hAnsi="Calibri"/>
+          <w:sz w:val="24"/>
+          <w:szCs w:val="24"/>
+        </w:rPr>
+        <w:t>ask</w:t>
+      </w:r>
+      <w:proofErr w:type="gramEnd"/>
+      <w:r>
+        <w:rPr>
+          <w:rFonts w:ascii="Calibri" w:hAnsi="Calibri"/>
+          <w:sz w:val="24"/>
+          <w:szCs w:val="24"/>
+        </w:rPr>
+        <w:t xml:space="preserve"> "what can I </w:t>
       </w:r>
       <w:r>
         <w:rPr>
@@ -1255,7 +1293,17 @@
           <w:sz w:val="24"/>
           <w:szCs w:val="24"/>
         </w:rPr>
-        <w:t>to work on during …</w:t>
+        <w:t xml:space="preserve">to work on </w:t>
+      </w:r>
+      <w:proofErr w:type="gramStart"/>
+      <w:r>
+        <w:rPr>
+          <w:rFonts w:ascii="Calibri" w:hAnsi="Calibri"/>
+          <w:b/>
+          <w:sz w:val="24"/>
+          <w:szCs w:val="24"/>
+        </w:rPr>
+        <w:t>during …</w:t>
       </w:r>
       <w:r>
         <w:rPr>
@@ -1266,6 +1314,7 @@
         </w:rPr>
         <w:t>:</w:t>
       </w:r>
+      <w:proofErr w:type="gramEnd"/>
     </w:p>
     <w:p>
       <w:pPr>
@@ -1608,7 +1657,7 @@
           <w:insideH w:val="single" w:sz="4" w:space="0" w:color="auto"/>
           <w:insideV w:val="single" w:sz="4" w:space="0" w:color="auto"/>
         </w:tblBorders>
-        <w:tblLook w:val="04A0"/>
+        <w:tblLook w:val="04A0" w:firstRow="1" w:lastRow="0" w:firstColumn="1" w:lastColumn="0" w:noHBand="0" w:noVBand="1"/>
       </w:tblPr>
       <w:tblGrid>
         <w:gridCol w:w="2268"/>
@@ -1903,7 +1952,25 @@
           <w:sz w:val="24"/>
           <w:szCs w:val="24"/>
         </w:rPr>
-        <w:t xml:space="preserve">. It is important that everyone is able to relax and focus on their semester projects throughout the month of </w:t>
+        <w:t xml:space="preserve">. It is important that everyone is able to relax and focus on </w:t>
+      </w:r>
+      <w:proofErr w:type="gramStart"/>
+      <w:r>
+        <w:rPr>
+          <w:rFonts w:ascii="Calibri" w:hAnsi="Calibri"/>
+          <w:sz w:val="24"/>
+          <w:szCs w:val="24"/>
+        </w:rPr>
+        <w:t>their</w:t>
+      </w:r>
+      <w:proofErr w:type="gramEnd"/>
+      <w:r>
+        <w:rPr>
+          <w:rFonts w:ascii="Calibri" w:hAnsi="Calibri"/>
+          <w:sz w:val="24"/>
+          <w:szCs w:val="24"/>
+        </w:rPr>
+        <w:t xml:space="preserve"> semester projects throughout the month of </w:t>
       </w:r>
       <w:r>
         <w:rPr>
@@ -1970,6 +2037,7 @@
         </w:rPr>
         <w:t xml:space="preserve">I would love to see you develop new labs this semester, or conduct real research projects that you can submit to arXiv.org </w:t>
       </w:r>
+      <w:proofErr w:type="gramStart"/>
       <w:r>
         <w:rPr>
           <w:rFonts w:ascii="Calibri" w:hAnsi="Calibri"/>
@@ -1977,7 +2045,16 @@
           <w:szCs w:val="24"/>
         </w:rPr>
         <w:lastRenderedPageBreak/>
-        <w:t>and the new JMU Research Journal! Also, there are opportunities to help me with some more advanced research projects, and developing labs that I'd love to see (but that don't exis</w:t>
+        <w:t>and</w:t>
+      </w:r>
+      <w:proofErr w:type="gramEnd"/>
+      <w:r>
+        <w:rPr>
+          <w:rFonts w:ascii="Calibri" w:hAnsi="Calibri"/>
+          <w:sz w:val="24"/>
+          <w:szCs w:val="24"/>
+        </w:rPr>
+        <w:t xml:space="preserve"> the new JMU Research Journal! Also, there are opportunities to help me with some more advanced research projects, and developing labs that I'd love to see (but that don't exis</w:t>
       </w:r>
       <w:r>
         <w:rPr>
@@ -2048,7 +2125,25 @@
           <w:sz w:val="24"/>
           <w:szCs w:val="24"/>
         </w:rPr>
-        <w:t xml:space="preserve"> 36+ accrued points is an A, 28-35 is a B, 20-27 is a C, 12-19 is a D, below 12 is F. To receive a passing grade in this course, you should successfully conduct and complete at least one simulation and modeling project of your own.</w:t>
+        <w:t xml:space="preserve"> 36+ accrued points is an A, 28-35 is a B, 20-27 is a C, 12-19 is a D, </w:t>
+      </w:r>
+      <w:proofErr w:type="gramStart"/>
+      <w:r>
+        <w:rPr>
+          <w:rFonts w:ascii="Calibri" w:hAnsi="Calibri"/>
+          <w:sz w:val="24"/>
+          <w:szCs w:val="24"/>
+        </w:rPr>
+        <w:t>below</w:t>
+      </w:r>
+      <w:proofErr w:type="gramEnd"/>
+      <w:r>
+        <w:rPr>
+          <w:rFonts w:ascii="Calibri" w:hAnsi="Calibri"/>
+          <w:sz w:val="24"/>
+          <w:szCs w:val="24"/>
+        </w:rPr>
+        <w:t xml:space="preserve"> 12 is F. To receive a passing grade in this course, you should successfully conduct and complete at least one simulation and modeling project of your own.</w:t>
       </w:r>
     </w:p>
     <w:p>
@@ -2209,7 +2304,7 @@
         </w:rPr>
         <w:t>(</w:t>
       </w:r>
-      <w:hyperlink r:id="rId5" w:history="1">
+      <w:hyperlink r:id="rId6" w:history="1">
         <w:r>
           <w:rPr>
             <w:rStyle w:val="Hyperlink"/>
@@ -2851,7 +2946,7 @@
         </w:rPr>
         <w:t>Please check the JMU cancellation policy for information about the impact of inclement weather on our class (</w:t>
       </w:r>
-      <w:hyperlink r:id="rId6" w:history="1">
+      <w:hyperlink r:id="rId7" w:history="1">
         <w:r>
           <w:rPr>
             <w:rStyle w:val="Hyperlink"/>
@@ -2958,7 +3053,7 @@
 </file>
 
 <file path=word/numbering.xml><?xml version="1.0" encoding="utf-8"?>
-<w:numbering xmlns:ve="http://schemas.openxmlformats.org/markup-compatibility/2006" xmlns:o="urn:schemas-microsoft-com:office:office" xmlns:r="http://schemas.openxmlformats.org/officeDocument/2006/relationships" xmlns:m="http://schemas.openxmlformats.org/officeDocument/2006/math" xmlns:v="urn:schemas-microsoft-com:vml" xmlns:wp="http://schemas.openxmlformats.org/drawingml/2006/wordprocessingDrawing" xmlns:w10="urn:schemas-microsoft-com:office:word" xmlns:w="http://schemas.openxmlformats.org/wordprocessingml/2006/main" xmlns:wne="http://schemas.microsoft.com/office/word/2006/wordml">
+<w:numbering xmlns:wpc="http://schemas.microsoft.com/office/word/2010/wordprocessingCanvas" xmlns:mo="http://schemas.microsoft.com/office/mac/office/2008/main" xmlns:mc="http://schemas.openxmlformats.org/markup-compatibility/2006" xmlns:mv="urn:schemas-microsoft-com:mac:vml" xmlns:o="urn:schemas-microsoft-com:office:office" xmlns:r="http://schemas.openxmlformats.org/officeDocument/2006/relationships" xmlns:m="http://schemas.openxmlformats.org/officeDocument/2006/math" xmlns:v="urn:schemas-microsoft-com:vml" xmlns:wp14="http://schemas.microsoft.com/office/word/2010/wordprocessingDrawing" xmlns:wp="http://schemas.openxmlformats.org/drawingml/2006/wordprocessingDrawing" xmlns:w10="urn:schemas-microsoft-com:office:word" xmlns:w="http://schemas.openxmlformats.org/wordprocessingml/2006/main" xmlns:w14="http://schemas.microsoft.com/office/word/2010/wordml" xmlns:wpg="http://schemas.microsoft.com/office/word/2010/wordprocessingGroup" xmlns:wpi="http://schemas.microsoft.com/office/word/2010/wordprocessingInk" xmlns:wne="http://schemas.microsoft.com/office/word/2006/wordml" xmlns:wps="http://schemas.microsoft.com/office/word/2010/wordprocessingShape" mc:Ignorable="w14 wp14">
   <w:abstractNum w:abstractNumId="0">
     <w:nsid w:val="171F260C"/>
     <w:multiLevelType w:val="hybridMultilevel"/>
@@ -3591,7 +3686,7 @@
 </file>
 
 <file path=word/styles.xml><?xml version="1.0" encoding="utf-8"?>
-<w:styles xmlns:r="http://schemas.openxmlformats.org/officeDocument/2006/relationships" xmlns:w="http://schemas.openxmlformats.org/wordprocessingml/2006/main">
+<w:styles xmlns:mc="http://schemas.openxmlformats.org/markup-compatibility/2006" xmlns:r="http://schemas.openxmlformats.org/officeDocument/2006/relationships" xmlns:w="http://schemas.openxmlformats.org/wordprocessingml/2006/main" xmlns:w14="http://schemas.microsoft.com/office/word/2010/wordml" mc:Ignorable="w14">
   <w:docDefaults>
     <w:rPrDefault>
       <w:rPr>
@@ -3603,7 +3698,7 @@
     </w:rPrDefault>
     <w:pPrDefault/>
   </w:docDefaults>
-  <w:latentStyles w:defLockedState="0" w:defUIPriority="99" w:defSemiHidden="1" w:defUnhideWhenUsed="1" w:defQFormat="0" w:count="267">
+  <w:latentStyles w:defLockedState="0" w:defUIPriority="99" w:defSemiHidden="1" w:defUnhideWhenUsed="1" w:defQFormat="0" w:count="276">
     <w:lsdException w:name="Normal" w:semiHidden="0" w:uiPriority="0" w:unhideWhenUsed="0" w:qFormat="1"/>
     <w:lsdException w:name="heading 1" w:semiHidden="0" w:uiPriority="9" w:unhideWhenUsed="0" w:qFormat="1"/>
     <w:lsdException w:name="heading 2" w:uiPriority="0" w:qFormat="1"/>
@@ -3865,7 +3960,6 @@
     <w:uiPriority w:val="99"/>
     <w:semiHidden/>
     <w:unhideWhenUsed/>
-    <w:qFormat/>
     <w:tblPr>
       <w:tblInd w:w="0" w:type="dxa"/>
       <w:tblCellMar>

</xml_diff>